<commit_message>
main: Update docs Year
</commit_message>
<xml_diff>
--- a/templates/SKD.docx
+++ b/templates/SKD.docx
@@ -105,103 +105,7 @@
           <w:caps w:val="0"/>
           <w:sz w:val="20"/>
         </w:rPr>
-        <w:t xml:space="preserve">Jalan </w:t>
-      </w:r>
-      <w:proofErr w:type="spellStart"/>
-      <w:r>
-        <w:rPr>
-          <w:caps w:val="0"/>
-          <w:sz w:val="20"/>
-        </w:rPr>
-        <w:t>Pakunden</w:t>
-      </w:r>
-      <w:proofErr w:type="spellEnd"/>
-      <w:r>
-        <w:rPr>
-          <w:caps w:val="0"/>
-          <w:sz w:val="20"/>
-        </w:rPr>
-        <w:t xml:space="preserve"> No. 01 Desa </w:t>
-      </w:r>
-      <w:proofErr w:type="spellStart"/>
-      <w:r>
-        <w:rPr>
-          <w:caps w:val="0"/>
-          <w:sz w:val="20"/>
-        </w:rPr>
-        <w:t>Ngubalan</w:t>
-      </w:r>
-      <w:proofErr w:type="spellEnd"/>
-      <w:r>
-        <w:rPr>
-          <w:caps w:val="0"/>
-          <w:sz w:val="20"/>
-        </w:rPr>
-        <w:t xml:space="preserve"> </w:t>
-      </w:r>
-      <w:proofErr w:type="spellStart"/>
-      <w:r>
-        <w:rPr>
-          <w:caps w:val="0"/>
-          <w:sz w:val="20"/>
-        </w:rPr>
-        <w:t>Kecamatan</w:t>
-      </w:r>
-      <w:proofErr w:type="spellEnd"/>
-      <w:r>
-        <w:rPr>
-          <w:caps w:val="0"/>
-          <w:sz w:val="20"/>
-        </w:rPr>
-        <w:t xml:space="preserve"> </w:t>
-      </w:r>
-      <w:proofErr w:type="spellStart"/>
-      <w:r>
-        <w:rPr>
-          <w:caps w:val="0"/>
-          <w:sz w:val="20"/>
-        </w:rPr>
-        <w:t>Kalidawir</w:t>
-      </w:r>
-      <w:proofErr w:type="spellEnd"/>
-      <w:r>
-        <w:rPr>
-          <w:caps w:val="0"/>
-          <w:sz w:val="20"/>
-        </w:rPr>
-        <w:t xml:space="preserve"> </w:t>
-      </w:r>
-      <w:proofErr w:type="spellStart"/>
-      <w:r>
-        <w:rPr>
-          <w:caps w:val="0"/>
-          <w:sz w:val="20"/>
-        </w:rPr>
-        <w:t>Kabupaten</w:t>
-      </w:r>
-      <w:proofErr w:type="spellEnd"/>
-      <w:r>
-        <w:rPr>
-          <w:caps w:val="0"/>
-          <w:sz w:val="20"/>
-        </w:rPr>
-        <w:t xml:space="preserve"> </w:t>
-      </w:r>
-      <w:proofErr w:type="spellStart"/>
-      <w:r>
-        <w:rPr>
-          <w:caps w:val="0"/>
-          <w:sz w:val="20"/>
-        </w:rPr>
-        <w:t>Tulungagung</w:t>
-      </w:r>
-      <w:proofErr w:type="spellEnd"/>
-      <w:r>
-        <w:rPr>
-          <w:caps w:val="0"/>
-          <w:sz w:val="20"/>
-        </w:rPr>
-        <w:t xml:space="preserve"> Email: desangubalan27@gmail.com Kode Pos: 66281</w:t>
+        <w:t>Jalan Pakunden No. 01 Desa Ngubalan Kecamatan Kalidawir Kabupaten Tulungagung Email: desangubalan27@gmail.com Kode Pos: 66281</w:t>
       </w:r>
     </w:p>
     <w:p>
@@ -328,35 +232,16 @@
         <w:rPr>
           <w:sz w:val="22"/>
           <w:szCs w:val="22"/>
-        </w:rPr>
-      </w:pPr>
-      <w:proofErr w:type="spellStart"/>
-      <w:proofErr w:type="gramStart"/>
-      <w:r>
-        <w:rPr>
-          <w:rFonts w:ascii="Bookman Old Style" w:hAnsi="Bookman Old Style"/>
-          <w:sz w:val="22"/>
-          <w:szCs w:val="22"/>
-        </w:rPr>
-        <w:t>Nomor</w:t>
-      </w:r>
-      <w:proofErr w:type="spellEnd"/>
-      <w:r>
-        <w:rPr>
-          <w:rFonts w:ascii="Bookman Old Style" w:hAnsi="Bookman Old Style"/>
-          <w:sz w:val="22"/>
-          <w:szCs w:val="22"/>
-        </w:rPr>
-        <w:t xml:space="preserve"> :</w:t>
-      </w:r>
-      <w:proofErr w:type="gramEnd"/>
-      <w:r>
-        <w:rPr>
-          <w:rFonts w:ascii="Bookman Old Style" w:hAnsi="Bookman Old Style"/>
-          <w:sz w:val="22"/>
-          <w:szCs w:val="22"/>
-        </w:rPr>
-        <w:t xml:space="preserve"> </w:t>
+          <w:lang w:val="id-ID"/>
+        </w:rPr>
+      </w:pPr>
+      <w:r>
+        <w:rPr>
+          <w:rFonts w:ascii="Bookman Old Style" w:hAnsi="Bookman Old Style"/>
+          <w:sz w:val="22"/>
+          <w:szCs w:val="22"/>
+        </w:rPr>
+        <w:t xml:space="preserve">Nomor : </w:t>
       </w:r>
       <w:r>
         <w:rPr>
@@ -397,7 +282,16 @@
           <w:sz w:val="22"/>
           <w:szCs w:val="22"/>
         </w:rPr>
-        <w:t>/2022</w:t>
+        <w:t>/202</w:t>
+      </w:r>
+      <w:r>
+        <w:rPr>
+          <w:rFonts w:ascii="Bookman Old Style" w:hAnsi="Bookman Old Style"/>
+          <w:sz w:val="22"/>
+          <w:szCs w:val="22"/>
+          <w:lang w:val="id-ID"/>
+        </w:rPr>
+        <w:t>3</w:t>
       </w:r>
     </w:p>
     <w:p>
@@ -426,252 +320,40 @@
           <w:szCs w:val="22"/>
         </w:rPr>
         <w:tab/>
-        <w:t xml:space="preserve">Yang </w:t>
-      </w:r>
-      <w:proofErr w:type="spellStart"/>
-      <w:r>
-        <w:rPr>
-          <w:rFonts w:ascii="Bookman Old Style" w:hAnsi="Bookman Old Style"/>
-          <w:sz w:val="22"/>
-          <w:szCs w:val="22"/>
-        </w:rPr>
-        <w:t>bertanda</w:t>
-      </w:r>
-      <w:proofErr w:type="spellEnd"/>
-      <w:r>
-        <w:rPr>
-          <w:rFonts w:ascii="Bookman Old Style" w:hAnsi="Bookman Old Style"/>
-          <w:sz w:val="22"/>
-          <w:szCs w:val="22"/>
-        </w:rPr>
-        <w:t xml:space="preserve"> </w:t>
-      </w:r>
-      <w:proofErr w:type="spellStart"/>
-      <w:r>
-        <w:rPr>
-          <w:rFonts w:ascii="Bookman Old Style" w:hAnsi="Bookman Old Style"/>
-          <w:sz w:val="22"/>
-          <w:szCs w:val="22"/>
-        </w:rPr>
-        <w:t>tangan</w:t>
-      </w:r>
-      <w:proofErr w:type="spellEnd"/>
-      <w:r>
-        <w:rPr>
-          <w:rFonts w:ascii="Bookman Old Style" w:hAnsi="Bookman Old Style"/>
-          <w:sz w:val="22"/>
-          <w:szCs w:val="22"/>
-        </w:rPr>
-        <w:t xml:space="preserve"> di </w:t>
-      </w:r>
-      <w:proofErr w:type="spellStart"/>
-      <w:r>
-        <w:rPr>
-          <w:rFonts w:ascii="Bookman Old Style" w:hAnsi="Bookman Old Style"/>
-          <w:sz w:val="22"/>
-          <w:szCs w:val="22"/>
-        </w:rPr>
-        <w:t>bawah</w:t>
-      </w:r>
-      <w:proofErr w:type="spellEnd"/>
-      <w:r>
-        <w:rPr>
-          <w:rFonts w:ascii="Bookman Old Style" w:hAnsi="Bookman Old Style"/>
-          <w:sz w:val="22"/>
-          <w:szCs w:val="22"/>
-        </w:rPr>
-        <w:t xml:space="preserve"> ini </w:t>
-      </w:r>
-      <w:proofErr w:type="spellStart"/>
-      <w:r>
-        <w:rPr>
-          <w:rFonts w:ascii="Bookman Old Style" w:hAnsi="Bookman Old Style"/>
-          <w:sz w:val="22"/>
-          <w:szCs w:val="22"/>
-        </w:rPr>
-        <w:t>Kepala</w:t>
-      </w:r>
-      <w:proofErr w:type="spellEnd"/>
-      <w:r>
-        <w:rPr>
-          <w:rFonts w:ascii="Bookman Old Style" w:hAnsi="Bookman Old Style"/>
-          <w:sz w:val="22"/>
-          <w:szCs w:val="22"/>
-        </w:rPr>
-        <w:t xml:space="preserve"> Desa </w:t>
-      </w:r>
-      <w:proofErr w:type="spellStart"/>
-      <w:r>
-        <w:rPr>
-          <w:rFonts w:ascii="Bookman Old Style" w:hAnsi="Bookman Old Style"/>
-          <w:sz w:val="22"/>
-          <w:szCs w:val="22"/>
-        </w:rPr>
-        <w:t>Ngubalan</w:t>
-      </w:r>
-      <w:proofErr w:type="spellEnd"/>
-      <w:r>
-        <w:rPr>
-          <w:rFonts w:ascii="Bookman Old Style" w:hAnsi="Bookman Old Style"/>
-          <w:sz w:val="22"/>
-          <w:szCs w:val="22"/>
-        </w:rPr>
-        <w:t xml:space="preserve">, </w:t>
-      </w:r>
-      <w:proofErr w:type="spellStart"/>
-      <w:r>
-        <w:rPr>
-          <w:rFonts w:ascii="Bookman Old Style" w:hAnsi="Bookman Old Style"/>
-          <w:sz w:val="22"/>
-          <w:szCs w:val="22"/>
-        </w:rPr>
-        <w:t>Kecamatan</w:t>
-      </w:r>
-      <w:proofErr w:type="spellEnd"/>
-      <w:r>
-        <w:rPr>
-          <w:rFonts w:ascii="Bookman Old Style" w:hAnsi="Bookman Old Style"/>
-          <w:sz w:val="22"/>
-          <w:szCs w:val="22"/>
-        </w:rPr>
-        <w:t xml:space="preserve"> </w:t>
-      </w:r>
-      <w:proofErr w:type="spellStart"/>
-      <w:r>
-        <w:rPr>
-          <w:rFonts w:ascii="Bookman Old Style" w:hAnsi="Bookman Old Style"/>
-          <w:sz w:val="22"/>
-          <w:szCs w:val="22"/>
-        </w:rPr>
-        <w:t>Kalidawir</w:t>
-      </w:r>
-      <w:proofErr w:type="spellEnd"/>
-      <w:r>
-        <w:rPr>
-          <w:rFonts w:ascii="Bookman Old Style" w:hAnsi="Bookman Old Style"/>
-          <w:sz w:val="22"/>
-          <w:szCs w:val="22"/>
-        </w:rPr>
-        <w:t xml:space="preserve">, </w:t>
-      </w:r>
-      <w:proofErr w:type="spellStart"/>
-      <w:r>
-        <w:rPr>
-          <w:rFonts w:ascii="Bookman Old Style" w:hAnsi="Bookman Old Style"/>
-          <w:sz w:val="22"/>
-          <w:szCs w:val="22"/>
-        </w:rPr>
-        <w:t>Kabupaten</w:t>
-      </w:r>
-      <w:proofErr w:type="spellEnd"/>
-      <w:r>
-        <w:rPr>
-          <w:rFonts w:ascii="Bookman Old Style" w:hAnsi="Bookman Old Style"/>
-          <w:sz w:val="22"/>
-          <w:szCs w:val="22"/>
-        </w:rPr>
-        <w:t xml:space="preserve"> </w:t>
-      </w:r>
-      <w:proofErr w:type="spellStart"/>
-      <w:r>
-        <w:rPr>
-          <w:rFonts w:ascii="Bookman Old Style" w:hAnsi="Bookman Old Style"/>
-          <w:sz w:val="22"/>
-          <w:szCs w:val="22"/>
-        </w:rPr>
-        <w:t>Tulungagung</w:t>
-      </w:r>
-      <w:proofErr w:type="spellEnd"/>
-      <w:r>
-        <w:rPr>
-          <w:rFonts w:ascii="Bookman Old Style" w:hAnsi="Bookman Old Style"/>
-          <w:sz w:val="22"/>
-          <w:szCs w:val="22"/>
-        </w:rPr>
-        <w:t xml:space="preserve">, </w:t>
-      </w:r>
-      <w:proofErr w:type="spellStart"/>
-      <w:r>
-        <w:rPr>
-          <w:rFonts w:ascii="Bookman Old Style" w:hAnsi="Bookman Old Style"/>
-          <w:sz w:val="22"/>
-          <w:szCs w:val="22"/>
-        </w:rPr>
-        <w:t>Provinsi</w:t>
-      </w:r>
-      <w:proofErr w:type="spellEnd"/>
-      <w:r>
-        <w:rPr>
-          <w:rFonts w:ascii="Bookman Old Style" w:hAnsi="Bookman Old Style"/>
-          <w:sz w:val="22"/>
-          <w:szCs w:val="22"/>
-        </w:rPr>
-        <w:t xml:space="preserve"> Jawa Timur </w:t>
-      </w:r>
-      <w:proofErr w:type="spellStart"/>
-      <w:r>
-        <w:rPr>
-          <w:rFonts w:ascii="Bookman Old Style" w:hAnsi="Bookman Old Style"/>
-          <w:sz w:val="22"/>
-          <w:szCs w:val="22"/>
-        </w:rPr>
-        <w:t>menerangkan</w:t>
-      </w:r>
-      <w:proofErr w:type="spellEnd"/>
-      <w:r>
-        <w:rPr>
-          <w:rFonts w:ascii="Bookman Old Style" w:hAnsi="Bookman Old Style"/>
-          <w:sz w:val="22"/>
-          <w:szCs w:val="22"/>
-        </w:rPr>
-        <w:t xml:space="preserve"> </w:t>
-      </w:r>
-      <w:proofErr w:type="spellStart"/>
-      <w:r>
-        <w:rPr>
-          <w:rFonts w:ascii="Bookman Old Style" w:hAnsi="Bookman Old Style"/>
-          <w:sz w:val="22"/>
-          <w:szCs w:val="22"/>
-        </w:rPr>
-        <w:t>dengan</w:t>
-      </w:r>
-      <w:proofErr w:type="spellEnd"/>
-      <w:r>
-        <w:rPr>
-          <w:rFonts w:ascii="Bookman Old Style" w:hAnsi="Bookman Old Style"/>
-          <w:sz w:val="22"/>
-          <w:szCs w:val="22"/>
-        </w:rPr>
-        <w:t xml:space="preserve"> </w:t>
-      </w:r>
-      <w:proofErr w:type="spellStart"/>
-      <w:r>
-        <w:rPr>
-          <w:rFonts w:ascii="Bookman Old Style" w:hAnsi="Bookman Old Style"/>
-          <w:sz w:val="22"/>
-          <w:szCs w:val="22"/>
-        </w:rPr>
-        <w:t>sebenarnya</w:t>
-      </w:r>
-      <w:proofErr w:type="spellEnd"/>
-      <w:r>
-        <w:rPr>
-          <w:rFonts w:ascii="Bookman Old Style" w:hAnsi="Bookman Old Style"/>
-          <w:sz w:val="22"/>
-          <w:szCs w:val="22"/>
-        </w:rPr>
-        <w:t xml:space="preserve"> </w:t>
-      </w:r>
-      <w:proofErr w:type="gramStart"/>
-      <w:r>
-        <w:rPr>
-          <w:rFonts w:ascii="Bookman Old Style" w:hAnsi="Bookman Old Style"/>
-          <w:sz w:val="22"/>
-          <w:szCs w:val="22"/>
-        </w:rPr>
-        <w:t>bahwa :</w:t>
-      </w:r>
-      <w:proofErr w:type="gramEnd"/>
+        <w:t xml:space="preserve">Yang bertanda tangan di bawah ini </w:t>
+      </w:r>
+      <w:r>
+        <w:rPr>
+          <w:rFonts w:ascii="Bookman Old Style" w:hAnsi="Bookman Old Style"/>
+          <w:sz w:val="22"/>
+          <w:szCs w:val="22"/>
+        </w:rPr>
+        <w:t xml:space="preserve">Kepala Desa </w:t>
+      </w:r>
+      <w:r>
+        <w:rPr>
+          <w:rFonts w:ascii="Bookman Old Style" w:hAnsi="Bookman Old Style"/>
+          <w:sz w:val="22"/>
+          <w:szCs w:val="22"/>
+        </w:rPr>
+        <w:t xml:space="preserve">Ngubalan, Kecamatan Kalidawir, Kabupaten Tulungagung, </w:t>
+      </w:r>
+      <w:r>
+        <w:rPr>
+          <w:rFonts w:ascii="Bookman Old Style" w:hAnsi="Bookman Old Style"/>
+          <w:sz w:val="22"/>
+          <w:szCs w:val="22"/>
+        </w:rPr>
+        <w:t xml:space="preserve">Provinsi Jawa Timur </w:t>
+      </w:r>
+      <w:r>
+        <w:rPr>
+          <w:rFonts w:ascii="Bookman Old Style" w:hAnsi="Bookman Old Style"/>
+          <w:sz w:val="22"/>
+          <w:szCs w:val="22"/>
+        </w:rPr>
+        <w:t>menerangkan dengan sebenarnya bahwa :</w:t>
+      </w:r>
     </w:p>
     <w:p>
       <w:pPr>
@@ -762,25 +444,7 @@
           <w:sz w:val="22"/>
           <w:szCs w:val="22"/>
         </w:rPr>
-        <w:t>NIK/</w:t>
-      </w:r>
-      <w:proofErr w:type="spellStart"/>
-      <w:r>
-        <w:rPr>
-          <w:rFonts w:ascii="Bookman Old Style" w:hAnsi="Bookman Old Style"/>
-          <w:sz w:val="22"/>
-          <w:szCs w:val="22"/>
-        </w:rPr>
-        <w:t>Nomor</w:t>
-      </w:r>
-      <w:proofErr w:type="spellEnd"/>
-      <w:r>
-        <w:rPr>
-          <w:rFonts w:ascii="Bookman Old Style" w:hAnsi="Bookman Old Style"/>
-          <w:sz w:val="22"/>
-          <w:szCs w:val="22"/>
-        </w:rPr>
-        <w:t xml:space="preserve"> </w:t>
+        <w:t xml:space="preserve">NIK/Nomor </w:t>
       </w:r>
       <w:r>
         <w:rPr>
@@ -842,52 +506,14 @@
           <w:szCs w:val="22"/>
         </w:rPr>
       </w:pPr>
-      <w:proofErr w:type="spellStart"/>
-      <w:r>
-        <w:rPr>
-          <w:rFonts w:ascii="Bookman Old Style" w:hAnsi="Bookman Old Style"/>
-          <w:sz w:val="22"/>
-          <w:szCs w:val="22"/>
-        </w:rPr>
-        <w:t>Tempat</w:t>
-      </w:r>
-      <w:proofErr w:type="spellEnd"/>
-      <w:r>
-        <w:rPr>
-          <w:rFonts w:ascii="Bookman Old Style" w:hAnsi="Bookman Old Style"/>
-          <w:sz w:val="22"/>
-          <w:szCs w:val="22"/>
-        </w:rPr>
-        <w:t>/</w:t>
-      </w:r>
-      <w:proofErr w:type="spellStart"/>
-      <w:r>
-        <w:rPr>
-          <w:rFonts w:ascii="Bookman Old Style" w:hAnsi="Bookman Old Style"/>
-          <w:sz w:val="22"/>
-          <w:szCs w:val="22"/>
-        </w:rPr>
-        <w:t>tanggal</w:t>
-      </w:r>
-      <w:proofErr w:type="spellEnd"/>
-      <w:r>
-        <w:rPr>
-          <w:rFonts w:ascii="Bookman Old Style" w:hAnsi="Bookman Old Style"/>
-          <w:sz w:val="22"/>
-          <w:szCs w:val="22"/>
-        </w:rPr>
-        <w:t xml:space="preserve"> </w:t>
-      </w:r>
-      <w:proofErr w:type="spellStart"/>
-      <w:r>
-        <w:rPr>
-          <w:rFonts w:ascii="Bookman Old Style" w:hAnsi="Bookman Old Style"/>
-          <w:sz w:val="22"/>
-          <w:szCs w:val="22"/>
-        </w:rPr>
-        <w:t>lahir</w:t>
-      </w:r>
-      <w:proofErr w:type="spellEnd"/>
+      <w:r>
+        <w:rPr>
+          <w:rFonts w:ascii="Bookman Old Style" w:hAnsi="Bookman Old Style"/>
+          <w:sz w:val="22"/>
+          <w:szCs w:val="22"/>
+        </w:rPr>
+        <w:t>Tempat/tanggal lahir</w:t>
+      </w:r>
       <w:r>
         <w:rPr>
           <w:rFonts w:ascii="Bookman Old Style" w:hAnsi="Bookman Old Style"/>
@@ -1085,18 +711,8 @@
           <w:sz w:val="22"/>
           <w:szCs w:val="22"/>
         </w:rPr>
-        <w:t xml:space="preserve">Jenis </w:t>
-      </w:r>
-      <w:proofErr w:type="spellStart"/>
-      <w:r>
-        <w:rPr>
-          <w:rFonts w:ascii="Bookman Old Style" w:hAnsi="Bookman Old Style"/>
-          <w:sz w:val="22"/>
-          <w:szCs w:val="22"/>
-        </w:rPr>
-        <w:t>Kelamin</w:t>
-      </w:r>
-      <w:proofErr w:type="spellEnd"/>
+        <w:t>Jenis Kelamin</w:t>
+      </w:r>
       <w:r>
         <w:rPr>
           <w:rFonts w:ascii="Bookman Old Style" w:hAnsi="Bookman Old Style"/>
@@ -1333,97 +949,7 @@
           <w:szCs w:val="22"/>
         </w:rPr>
         <w:tab/>
-        <w:t xml:space="preserve">Orang </w:t>
-      </w:r>
-      <w:proofErr w:type="spellStart"/>
-      <w:r>
-        <w:rPr>
-          <w:rFonts w:ascii="Bookman Old Style" w:hAnsi="Bookman Old Style"/>
-          <w:sz w:val="22"/>
-          <w:szCs w:val="22"/>
-        </w:rPr>
-        <w:t>tersebut</w:t>
-      </w:r>
-      <w:proofErr w:type="spellEnd"/>
-      <w:r>
-        <w:rPr>
-          <w:rFonts w:ascii="Bookman Old Style" w:hAnsi="Bookman Old Style"/>
-          <w:sz w:val="22"/>
-          <w:szCs w:val="22"/>
-        </w:rPr>
-        <w:t xml:space="preserve"> di atas </w:t>
-      </w:r>
-      <w:proofErr w:type="spellStart"/>
-      <w:r>
-        <w:rPr>
-          <w:rFonts w:ascii="Bookman Old Style" w:hAnsi="Bookman Old Style"/>
-          <w:sz w:val="22"/>
-          <w:szCs w:val="22"/>
-        </w:rPr>
-        <w:t>adalah</w:t>
-      </w:r>
-      <w:proofErr w:type="spellEnd"/>
-      <w:r>
-        <w:rPr>
-          <w:rFonts w:ascii="Bookman Old Style" w:hAnsi="Bookman Old Style"/>
-          <w:sz w:val="22"/>
-          <w:szCs w:val="22"/>
-        </w:rPr>
-        <w:t xml:space="preserve"> </w:t>
-      </w:r>
-      <w:proofErr w:type="spellStart"/>
-      <w:r>
-        <w:rPr>
-          <w:rFonts w:ascii="Bookman Old Style" w:hAnsi="Bookman Old Style"/>
-          <w:sz w:val="22"/>
-          <w:szCs w:val="22"/>
-        </w:rPr>
-        <w:t>benar-benar</w:t>
-      </w:r>
-      <w:proofErr w:type="spellEnd"/>
-      <w:r>
-        <w:rPr>
-          <w:rFonts w:ascii="Bookman Old Style" w:hAnsi="Bookman Old Style"/>
-          <w:sz w:val="22"/>
-          <w:szCs w:val="22"/>
-        </w:rPr>
-        <w:t xml:space="preserve"> </w:t>
-      </w:r>
-      <w:proofErr w:type="spellStart"/>
-      <w:r>
-        <w:rPr>
-          <w:rFonts w:ascii="Bookman Old Style" w:hAnsi="Bookman Old Style"/>
-          <w:sz w:val="22"/>
-          <w:szCs w:val="22"/>
-        </w:rPr>
-        <w:t>penduduk</w:t>
-      </w:r>
-      <w:proofErr w:type="spellEnd"/>
-      <w:r>
-        <w:rPr>
-          <w:rFonts w:ascii="Bookman Old Style" w:hAnsi="Bookman Old Style"/>
-          <w:sz w:val="22"/>
-          <w:szCs w:val="22"/>
-        </w:rPr>
-        <w:t xml:space="preserve"> Desa </w:t>
-      </w:r>
-      <w:proofErr w:type="spellStart"/>
-      <w:r>
-        <w:rPr>
-          <w:rFonts w:ascii="Bookman Old Style" w:hAnsi="Bookman Old Style"/>
-          <w:sz w:val="22"/>
-          <w:szCs w:val="22"/>
-        </w:rPr>
-        <w:t>Ngubalan</w:t>
-      </w:r>
-      <w:proofErr w:type="spellEnd"/>
-      <w:r>
-        <w:rPr>
-          <w:rFonts w:ascii="Bookman Old Style" w:hAnsi="Bookman Old Style"/>
-          <w:sz w:val="22"/>
-          <w:szCs w:val="22"/>
-        </w:rPr>
-        <w:t xml:space="preserve"> </w:t>
+        <w:t xml:space="preserve">Orang tersebut di atas adalah benar-benar penduduk Desa Ngubalan </w:t>
       </w:r>
       <w:r>
         <w:rPr>
@@ -1439,25 +965,7 @@
           <w:sz w:val="22"/>
           <w:szCs w:val="22"/>
         </w:rPr>
-        <w:t xml:space="preserve"> </w:t>
-      </w:r>
-      <w:proofErr w:type="spellStart"/>
-      <w:r>
-        <w:rPr>
-          <w:rFonts w:ascii="Bookman Old Style" w:hAnsi="Bookman Old Style"/>
-          <w:sz w:val="22"/>
-          <w:szCs w:val="22"/>
-        </w:rPr>
-        <w:t>berdomisili</w:t>
-      </w:r>
-      <w:proofErr w:type="spellEnd"/>
-      <w:r>
-        <w:rPr>
-          <w:rFonts w:ascii="Bookman Old Style" w:hAnsi="Bookman Old Style"/>
-          <w:sz w:val="22"/>
-          <w:szCs w:val="22"/>
-        </w:rPr>
-        <w:t xml:space="preserve"> di</w:t>
+        <w:t xml:space="preserve"> berdomisili di</w:t>
       </w:r>
       <w:r>
         <w:rPr>
@@ -1496,131 +1004,13 @@
           <w:szCs w:val="22"/>
         </w:rPr>
       </w:pPr>
-      <w:proofErr w:type="spellStart"/>
-      <w:r>
-        <w:rPr>
-          <w:rFonts w:ascii="Bookman Old Style" w:hAnsi="Bookman Old Style"/>
-          <w:sz w:val="22"/>
-          <w:szCs w:val="22"/>
-        </w:rPr>
-        <w:t>Demikian</w:t>
-      </w:r>
-      <w:proofErr w:type="spellEnd"/>
-      <w:r>
-        <w:rPr>
-          <w:rFonts w:ascii="Bookman Old Style" w:hAnsi="Bookman Old Style"/>
-          <w:sz w:val="22"/>
-          <w:szCs w:val="22"/>
-        </w:rPr>
-        <w:t xml:space="preserve"> </w:t>
-      </w:r>
-      <w:proofErr w:type="spellStart"/>
-      <w:r>
-        <w:rPr>
-          <w:rFonts w:ascii="Bookman Old Style" w:hAnsi="Bookman Old Style"/>
-          <w:sz w:val="22"/>
-          <w:szCs w:val="22"/>
-        </w:rPr>
-        <w:t>surat</w:t>
-      </w:r>
-      <w:proofErr w:type="spellEnd"/>
-      <w:r>
-        <w:rPr>
-          <w:rFonts w:ascii="Bookman Old Style" w:hAnsi="Bookman Old Style"/>
-          <w:sz w:val="22"/>
-          <w:szCs w:val="22"/>
-        </w:rPr>
-        <w:t xml:space="preserve"> ini </w:t>
-      </w:r>
-      <w:proofErr w:type="spellStart"/>
-      <w:r>
-        <w:rPr>
-          <w:rFonts w:ascii="Bookman Old Style" w:hAnsi="Bookman Old Style"/>
-          <w:sz w:val="22"/>
-          <w:szCs w:val="22"/>
-        </w:rPr>
-        <w:t>dibuat</w:t>
-      </w:r>
-      <w:proofErr w:type="spellEnd"/>
-      <w:r>
-        <w:rPr>
-          <w:rFonts w:ascii="Bookman Old Style" w:hAnsi="Bookman Old Style"/>
-          <w:sz w:val="22"/>
-          <w:szCs w:val="22"/>
-        </w:rPr>
-        <w:t xml:space="preserve">, </w:t>
-      </w:r>
-      <w:proofErr w:type="spellStart"/>
-      <w:r>
-        <w:rPr>
-          <w:rFonts w:ascii="Bookman Old Style" w:hAnsi="Bookman Old Style"/>
-          <w:sz w:val="22"/>
-          <w:szCs w:val="22"/>
-        </w:rPr>
-        <w:t>untuk</w:t>
-      </w:r>
-      <w:proofErr w:type="spellEnd"/>
-      <w:r>
-        <w:rPr>
-          <w:rFonts w:ascii="Bookman Old Style" w:hAnsi="Bookman Old Style"/>
-          <w:sz w:val="22"/>
-          <w:szCs w:val="22"/>
-        </w:rPr>
-        <w:t xml:space="preserve"> </w:t>
-      </w:r>
-      <w:proofErr w:type="spellStart"/>
-      <w:r>
-        <w:rPr>
-          <w:rFonts w:ascii="Bookman Old Style" w:hAnsi="Bookman Old Style"/>
-          <w:sz w:val="22"/>
-          <w:szCs w:val="22"/>
-        </w:rPr>
-        <w:t>dipergunakan</w:t>
-      </w:r>
-      <w:proofErr w:type="spellEnd"/>
-      <w:r>
-        <w:rPr>
-          <w:rFonts w:ascii="Bookman Old Style" w:hAnsi="Bookman Old Style"/>
-          <w:sz w:val="22"/>
-          <w:szCs w:val="22"/>
-        </w:rPr>
-        <w:t xml:space="preserve"> </w:t>
-      </w:r>
-      <w:proofErr w:type="spellStart"/>
-      <w:r>
-        <w:rPr>
-          <w:rFonts w:ascii="Bookman Old Style" w:hAnsi="Bookman Old Style"/>
-          <w:sz w:val="22"/>
-          <w:szCs w:val="22"/>
-        </w:rPr>
-        <w:t>sebagaimana</w:t>
-      </w:r>
-      <w:proofErr w:type="spellEnd"/>
-      <w:r>
-        <w:rPr>
-          <w:rFonts w:ascii="Bookman Old Style" w:hAnsi="Bookman Old Style"/>
-          <w:sz w:val="22"/>
-          <w:szCs w:val="22"/>
-        </w:rPr>
-        <w:t xml:space="preserve"> </w:t>
-      </w:r>
-      <w:proofErr w:type="spellStart"/>
-      <w:r>
-        <w:rPr>
-          <w:rFonts w:ascii="Bookman Old Style" w:hAnsi="Bookman Old Style"/>
-          <w:sz w:val="22"/>
-          <w:szCs w:val="22"/>
-        </w:rPr>
-        <w:t>mestinya</w:t>
-      </w:r>
-      <w:proofErr w:type="spellEnd"/>
-      <w:r>
-        <w:rPr>
-          <w:rFonts w:ascii="Bookman Old Style" w:hAnsi="Bookman Old Style"/>
-          <w:sz w:val="22"/>
-          <w:szCs w:val="22"/>
-        </w:rPr>
-        <w:t>.</w:t>
+      <w:r>
+        <w:rPr>
+          <w:rFonts w:ascii="Bookman Old Style" w:hAnsi="Bookman Old Style"/>
+          <w:sz w:val="22"/>
+          <w:szCs w:val="22"/>
+        </w:rPr>
+        <w:t>Demikian surat ini dibuat, untuk dipergunakan sebagaimana mestinya.</w:t>
       </w:r>
     </w:p>
     <w:p>
@@ -1665,12 +1055,6 @@
         <w:gridCol w:w="5398"/>
       </w:tblGrid>
       <w:tr>
-        <w:tblPrEx>
-          <w:tblCellMar>
-            <w:top w:w="0" w:type="dxa"/>
-            <w:bottom w:w="0" w:type="dxa"/>
-          </w:tblCellMar>
-        </w:tblPrEx>
         <w:trPr>
           <w:trHeight w:val="2104"/>
         </w:trPr>
@@ -1712,7 +1096,6 @@
                 <w:szCs w:val="22"/>
               </w:rPr>
             </w:pPr>
-            <w:proofErr w:type="spellStart"/>
             <w:r>
               <w:rPr>
                 <w:rFonts w:ascii="Bookman Old Style" w:hAnsi="Bookman Old Style"/>
@@ -1720,17 +1103,7 @@
                 <w:sz w:val="22"/>
                 <w:szCs w:val="22"/>
               </w:rPr>
-              <w:t>Pemegang</w:t>
-            </w:r>
-            <w:proofErr w:type="spellEnd"/>
-            <w:r>
-              <w:rPr>
-                <w:rFonts w:ascii="Bookman Old Style" w:hAnsi="Bookman Old Style"/>
-                <w:color w:val="FFFFFF" w:themeColor="background1"/>
-                <w:sz w:val="22"/>
-                <w:szCs w:val="22"/>
-              </w:rPr>
-              <w:t xml:space="preserve"> Surat</w:t>
+              <w:t>Pemegang Surat</w:t>
             </w:r>
           </w:p>
           <w:p>
@@ -1923,23 +1296,13 @@
                 <w:lang w:val="id-ID"/>
               </w:rPr>
             </w:pPr>
-            <w:proofErr w:type="spellStart"/>
             <w:r>
               <w:rPr>
                 <w:rFonts w:ascii="Bookman Old Style" w:hAnsi="Bookman Old Style"/>
                 <w:sz w:val="22"/>
                 <w:szCs w:val="22"/>
               </w:rPr>
-              <w:t>Ngubalan</w:t>
-            </w:r>
-            <w:proofErr w:type="spellEnd"/>
-            <w:r>
-              <w:rPr>
-                <w:rFonts w:ascii="Bookman Old Style" w:hAnsi="Bookman Old Style"/>
-                <w:sz w:val="22"/>
-                <w:szCs w:val="22"/>
-              </w:rPr>
-              <w:t xml:space="preserve">, </w:t>
+              <w:t xml:space="preserve">Ngubalan, </w:t>
             </w:r>
             <w:r>
               <w:rPr>
@@ -1964,34 +1327,14 @@
                 <w:szCs w:val="22"/>
               </w:rPr>
             </w:pPr>
-            <w:proofErr w:type="spellStart"/>
             <w:r>
               <w:rPr>
                 <w:rFonts w:ascii="Bookman Old Style" w:hAnsi="Bookman Old Style"/>
                 <w:sz w:val="22"/>
                 <w:szCs w:val="22"/>
               </w:rPr>
-              <w:t>Kepala</w:t>
+              <w:t>Kepala Desa Ngubalan</w:t>
             </w:r>
-            <w:proofErr w:type="spellEnd"/>
-            <w:r>
-              <w:rPr>
-                <w:rFonts w:ascii="Bookman Old Style" w:hAnsi="Bookman Old Style"/>
-                <w:sz w:val="22"/>
-                <w:szCs w:val="22"/>
-              </w:rPr>
-              <w:t xml:space="preserve"> Desa </w:t>
-            </w:r>
-            <w:proofErr w:type="spellStart"/>
-            <w:r>
-              <w:rPr>
-                <w:rFonts w:ascii="Bookman Old Style" w:hAnsi="Bookman Old Style"/>
-                <w:sz w:val="22"/>
-                <w:szCs w:val="22"/>
-              </w:rPr>
-              <w:t>Ngubalan</w:t>
-            </w:r>
-            <w:proofErr w:type="spellEnd"/>
             <w:r>
               <w:rPr>
                 <w:rFonts w:ascii="Bookman Old Style" w:hAnsi="Bookman Old Style"/>
@@ -3146,7 +2489,51 @@
     <w:lsdException w:name="FollowedHyperlink" w:semiHidden="1" w:unhideWhenUsed="1"/>
     <w:lsdException w:name="Strong" w:uiPriority="22" w:qFormat="1"/>
     <w:lsdException w:name="Emphasis" w:uiPriority="20" w:qFormat="1"/>
+    <w:lsdException w:name="Normal Table" w:semiHidden="1" w:unhideWhenUsed="1"/>
+    <w:lsdException w:name="Table Simple 1" w:semiHidden="1" w:unhideWhenUsed="1"/>
+    <w:lsdException w:name="Table Simple 2" w:semiHidden="1" w:unhideWhenUsed="1"/>
+    <w:lsdException w:name="Table Simple 3" w:semiHidden="1" w:unhideWhenUsed="1"/>
+    <w:lsdException w:name="Table Classic 1" w:semiHidden="1" w:unhideWhenUsed="1"/>
+    <w:lsdException w:name="Table Classic 2" w:semiHidden="1" w:unhideWhenUsed="1"/>
+    <w:lsdException w:name="Table Classic 3" w:semiHidden="1" w:unhideWhenUsed="1"/>
+    <w:lsdException w:name="Table Classic 4" w:semiHidden="1" w:unhideWhenUsed="1"/>
+    <w:lsdException w:name="Table Colorful 1" w:semiHidden="1" w:unhideWhenUsed="1"/>
+    <w:lsdException w:name="Table Colorful 2" w:semiHidden="1" w:unhideWhenUsed="1"/>
+    <w:lsdException w:name="Table Colorful 3" w:semiHidden="1" w:unhideWhenUsed="1"/>
+    <w:lsdException w:name="Table Columns 1" w:semiHidden="1" w:unhideWhenUsed="1"/>
+    <w:lsdException w:name="Table Columns 2" w:semiHidden="1" w:unhideWhenUsed="1"/>
+    <w:lsdException w:name="Table Columns 3" w:semiHidden="1" w:unhideWhenUsed="1"/>
+    <w:lsdException w:name="Table Columns 4" w:semiHidden="1" w:unhideWhenUsed="1"/>
+    <w:lsdException w:name="Table Columns 5" w:semiHidden="1" w:unhideWhenUsed="1"/>
+    <w:lsdException w:name="Table Grid 1" w:semiHidden="1" w:unhideWhenUsed="1"/>
+    <w:lsdException w:name="Table Grid 2" w:semiHidden="1" w:unhideWhenUsed="1"/>
+    <w:lsdException w:name="Table Grid 3" w:semiHidden="1" w:unhideWhenUsed="1"/>
+    <w:lsdException w:name="Table Grid 4" w:semiHidden="1" w:unhideWhenUsed="1"/>
+    <w:lsdException w:name="Table Grid 5" w:semiHidden="1" w:unhideWhenUsed="1"/>
+    <w:lsdException w:name="Table Grid 6" w:semiHidden="1" w:unhideWhenUsed="1"/>
+    <w:lsdException w:name="Table Grid 7" w:semiHidden="1" w:unhideWhenUsed="1"/>
+    <w:lsdException w:name="Table Grid 8" w:semiHidden="1" w:unhideWhenUsed="1"/>
+    <w:lsdException w:name="Table List 1" w:semiHidden="1" w:unhideWhenUsed="1"/>
+    <w:lsdException w:name="Table List 2" w:semiHidden="1" w:unhideWhenUsed="1"/>
+    <w:lsdException w:name="Table List 3" w:semiHidden="1" w:unhideWhenUsed="1"/>
+    <w:lsdException w:name="Table List 4" w:semiHidden="1" w:unhideWhenUsed="1"/>
+    <w:lsdException w:name="Table List 5" w:semiHidden="1" w:unhideWhenUsed="1"/>
+    <w:lsdException w:name="Table List 6" w:semiHidden="1" w:unhideWhenUsed="1"/>
+    <w:lsdException w:name="Table List 7" w:semiHidden="1" w:unhideWhenUsed="1"/>
+    <w:lsdException w:name="Table List 8" w:semiHidden="1" w:unhideWhenUsed="1"/>
+    <w:lsdException w:name="Table 3D effects 1" w:semiHidden="1" w:unhideWhenUsed="1"/>
+    <w:lsdException w:name="Table 3D effects 2" w:semiHidden="1" w:unhideWhenUsed="1"/>
+    <w:lsdException w:name="Table 3D effects 3" w:semiHidden="1" w:unhideWhenUsed="1"/>
+    <w:lsdException w:name="Table Contemporary" w:semiHidden="1" w:unhideWhenUsed="1"/>
+    <w:lsdException w:name="Table Elegant" w:semiHidden="1" w:unhideWhenUsed="1"/>
+    <w:lsdException w:name="Table Professional" w:semiHidden="1" w:unhideWhenUsed="1"/>
+    <w:lsdException w:name="Table Subtle 1" w:semiHidden="1" w:unhideWhenUsed="1"/>
+    <w:lsdException w:name="Table Subtle 2" w:semiHidden="1" w:unhideWhenUsed="1"/>
+    <w:lsdException w:name="Table Web 1" w:semiHidden="1" w:unhideWhenUsed="1"/>
+    <w:lsdException w:name="Table Web 2" w:semiHidden="1" w:unhideWhenUsed="1"/>
+    <w:lsdException w:name="Table Web 3" w:semiHidden="1" w:unhideWhenUsed="1"/>
     <w:lsdException w:name="Table Grid" w:uiPriority="59"/>
+    <w:lsdException w:name="Table Theme" w:semiHidden="1" w:unhideWhenUsed="1"/>
     <w:lsdException w:name="Placeholder Text" w:semiHidden="1"/>
     <w:lsdException w:name="No Spacing" w:uiPriority="1" w:qFormat="1"/>
     <w:lsdException w:name="Light Shading" w:uiPriority="60"/>
@@ -3422,6 +2809,7 @@
   <w:style w:type="character" w:default="1" w:styleId="DefaultParagraphFont">
     <w:name w:val="Default Paragraph Font"/>
     <w:uiPriority w:val="1"/>
+    <w:semiHidden/>
     <w:unhideWhenUsed/>
   </w:style>
   <w:style w:type="table" w:default="1" w:styleId="TableNormal">

</xml_diff>